<commit_message>
Updated change log, art bible and character profiles.
</commit_message>
<xml_diff>
--- a/Documentation/Change Log.docx
+++ b/Documentation/Change Log.docx
@@ -50,7 +50,19 @@
         <w:rPr>
           <w:sz w:val="28"/>
         </w:rPr>
-        <w:t>Player will not be guided through the level, but all colour will drain out of the surroundings until everything is grey except for where the player needs to do.</w:t>
+        <w:t xml:space="preserve">Player will not be guided through the level, but all colour will drain out of the surroundings until everything is grey except for where the player needs to </w:t>
+      </w:r>
+      <w:r>
+        <w:rPr>
+          <w:sz w:val="28"/>
+        </w:rPr>
+        <w:t>g</w:t>
+      </w:r>
+      <w:r>
+        <w:rPr>
+          <w:sz w:val="28"/>
+        </w:rPr>
+        <w:t>o.</w:t>
       </w:r>
     </w:p>
     <w:p>
@@ -180,16 +192,126 @@
         <w:rPr>
           <w:sz w:val="28"/>
         </w:rPr>
-        <w:t xml:space="preserve"> When players go to water the garden it changes the skybox and starts raining. Audio plays and asks why am I watering the gar</w:t>
+        <w:t xml:space="preserve"> When players go to water the garden it changes the skybox and starts raining. Audio plays and asks why am I watering the garden? </w:t>
+      </w:r>
+    </w:p>
+    <w:p>
+      <w:pPr>
+        <w:pStyle w:val="ListParagraph"/>
+        <w:rPr>
+          <w:sz w:val="28"/>
+        </w:rPr>
+      </w:pPr>
+    </w:p>
+    <w:p>
+      <w:pPr>
+        <w:rPr>
+          <w:sz w:val="28"/>
+        </w:rPr>
+      </w:pPr>
+    </w:p>
+    <w:p>
+      <w:pPr>
+        <w:rPr>
+          <w:sz w:val="28"/>
+        </w:rPr>
+      </w:pPr>
+    </w:p>
+    <w:p>
+      <w:pPr>
+        <w:rPr>
+          <w:sz w:val="28"/>
+        </w:rPr>
+      </w:pPr>
+    </w:p>
+    <w:p>
+      <w:pPr>
+        <w:rPr>
+          <w:sz w:val="28"/>
+        </w:rPr>
+      </w:pPr>
+    </w:p>
+    <w:p>
+      <w:pPr>
+        <w:rPr>
+          <w:sz w:val="28"/>
+        </w:rPr>
+      </w:pPr>
+    </w:p>
+    <w:p>
+      <w:pPr>
+        <w:rPr>
+          <w:sz w:val="28"/>
+        </w:rPr>
+      </w:pPr>
+    </w:p>
+    <w:p>
+      <w:pPr>
+        <w:rPr>
+          <w:sz w:val="28"/>
+        </w:rPr>
+      </w:pPr>
+    </w:p>
+    <w:p>
+      <w:pPr>
+        <w:rPr>
+          <w:sz w:val="28"/>
+        </w:rPr>
+      </w:pPr>
+    </w:p>
+    <w:p>
+      <w:pPr>
+        <w:pStyle w:val="Title"/>
+      </w:pPr>
+      <w:r>
+        <w:lastRenderedPageBreak/>
+        <w:t>Updates:</w:t>
+      </w:r>
+    </w:p>
+    <w:p>
+      <w:pPr>
+        <w:pStyle w:val="ListParagraph"/>
+        <w:numPr>
+          <w:ilvl w:val="0"/>
+          <w:numId w:val="2"/>
+        </w:numPr>
+        <w:rPr>
+          <w:sz w:val="28"/>
+        </w:rPr>
+      </w:pPr>
+      <w:r>
+        <w:rPr>
+          <w:sz w:val="28"/>
+        </w:rPr>
+        <w:t>Beat sheet updated</w:t>
+      </w:r>
+    </w:p>
+    <w:p>
+      <w:pPr>
+        <w:rPr>
+          <w:sz w:val="28"/>
+        </w:rPr>
+      </w:pPr>
+    </w:p>
+    <w:p>
+      <w:pPr>
+        <w:pStyle w:val="ListParagraph"/>
+        <w:numPr>
+          <w:ilvl w:val="0"/>
+          <w:numId w:val="2"/>
+        </w:numPr>
+        <w:rPr>
+          <w:sz w:val="28"/>
+        </w:rPr>
+      </w:pPr>
+      <w:r>
+        <w:rPr>
+          <w:sz w:val="28"/>
+        </w:rPr>
+        <w:t>Character backstory updated</w:t>
       </w:r>
       <w:bookmarkStart w:id="0" w:name="_GoBack"/>
       <w:bookmarkEnd w:id="0"/>
-      <w:r>
-        <w:rPr>
-          <w:sz w:val="28"/>
-        </w:rPr>
-        <w:t xml:space="preserve">den? </w:t>
-      </w:r>
     </w:p>
     <w:sectPr>
       <w:pgSz w:w="11906" w:h="16838"/>
@@ -316,8 +438,124 @@
       </w:rPr>
     </w:lvl>
   </w:abstractNum>
+  <w:abstractNum w:abstractNumId="1" w15:restartNumberingAfterBreak="0">
+    <w:nsid w:val="78C325F1"/>
+    <w:multiLevelType w:val="hybridMultilevel"/>
+    <w:tmpl w:val="8174CFE2"/>
+    <w:lvl w:ilvl="0" w:tplc="0C090001">
+      <w:start w:val="1"/>
+      <w:numFmt w:val="bullet"/>
+      <w:lvlText w:val=""/>
+      <w:lvlJc w:val="left"/>
+      <w:pPr>
+        <w:ind w:left="720" w:hanging="360"/>
+      </w:pPr>
+      <w:rPr>
+        <w:rFonts w:ascii="Symbol" w:hAnsi="Symbol" w:hint="default"/>
+      </w:rPr>
+    </w:lvl>
+    <w:lvl w:ilvl="1" w:tplc="0C090003" w:tentative="1">
+      <w:start w:val="1"/>
+      <w:numFmt w:val="bullet"/>
+      <w:lvlText w:val="o"/>
+      <w:lvlJc w:val="left"/>
+      <w:pPr>
+        <w:ind w:left="1440" w:hanging="360"/>
+      </w:pPr>
+      <w:rPr>
+        <w:rFonts w:ascii="Courier New" w:hAnsi="Courier New" w:cs="Courier New" w:hint="default"/>
+      </w:rPr>
+    </w:lvl>
+    <w:lvl w:ilvl="2" w:tplc="0C090005" w:tentative="1">
+      <w:start w:val="1"/>
+      <w:numFmt w:val="bullet"/>
+      <w:lvlText w:val=""/>
+      <w:lvlJc w:val="left"/>
+      <w:pPr>
+        <w:ind w:left="2160" w:hanging="360"/>
+      </w:pPr>
+      <w:rPr>
+        <w:rFonts w:ascii="Wingdings" w:hAnsi="Wingdings" w:hint="default"/>
+      </w:rPr>
+    </w:lvl>
+    <w:lvl w:ilvl="3" w:tplc="0C090001" w:tentative="1">
+      <w:start w:val="1"/>
+      <w:numFmt w:val="bullet"/>
+      <w:lvlText w:val=""/>
+      <w:lvlJc w:val="left"/>
+      <w:pPr>
+        <w:ind w:left="2880" w:hanging="360"/>
+      </w:pPr>
+      <w:rPr>
+        <w:rFonts w:ascii="Symbol" w:hAnsi="Symbol" w:hint="default"/>
+      </w:rPr>
+    </w:lvl>
+    <w:lvl w:ilvl="4" w:tplc="0C090003" w:tentative="1">
+      <w:start w:val="1"/>
+      <w:numFmt w:val="bullet"/>
+      <w:lvlText w:val="o"/>
+      <w:lvlJc w:val="left"/>
+      <w:pPr>
+        <w:ind w:left="3600" w:hanging="360"/>
+      </w:pPr>
+      <w:rPr>
+        <w:rFonts w:ascii="Courier New" w:hAnsi="Courier New" w:cs="Courier New" w:hint="default"/>
+      </w:rPr>
+    </w:lvl>
+    <w:lvl w:ilvl="5" w:tplc="0C090005" w:tentative="1">
+      <w:start w:val="1"/>
+      <w:numFmt w:val="bullet"/>
+      <w:lvlText w:val=""/>
+      <w:lvlJc w:val="left"/>
+      <w:pPr>
+        <w:ind w:left="4320" w:hanging="360"/>
+      </w:pPr>
+      <w:rPr>
+        <w:rFonts w:ascii="Wingdings" w:hAnsi="Wingdings" w:hint="default"/>
+      </w:rPr>
+    </w:lvl>
+    <w:lvl w:ilvl="6" w:tplc="0C090001" w:tentative="1">
+      <w:start w:val="1"/>
+      <w:numFmt w:val="bullet"/>
+      <w:lvlText w:val=""/>
+      <w:lvlJc w:val="left"/>
+      <w:pPr>
+        <w:ind w:left="5040" w:hanging="360"/>
+      </w:pPr>
+      <w:rPr>
+        <w:rFonts w:ascii="Symbol" w:hAnsi="Symbol" w:hint="default"/>
+      </w:rPr>
+    </w:lvl>
+    <w:lvl w:ilvl="7" w:tplc="0C090003" w:tentative="1">
+      <w:start w:val="1"/>
+      <w:numFmt w:val="bullet"/>
+      <w:lvlText w:val="o"/>
+      <w:lvlJc w:val="left"/>
+      <w:pPr>
+        <w:ind w:left="5760" w:hanging="360"/>
+      </w:pPr>
+      <w:rPr>
+        <w:rFonts w:ascii="Courier New" w:hAnsi="Courier New" w:cs="Courier New" w:hint="default"/>
+      </w:rPr>
+    </w:lvl>
+    <w:lvl w:ilvl="8" w:tplc="0C090005" w:tentative="1">
+      <w:start w:val="1"/>
+      <w:numFmt w:val="bullet"/>
+      <w:lvlText w:val=""/>
+      <w:lvlJc w:val="left"/>
+      <w:pPr>
+        <w:ind w:left="6480" w:hanging="360"/>
+      </w:pPr>
+      <w:rPr>
+        <w:rFonts w:ascii="Wingdings" w:hAnsi="Wingdings" w:hint="default"/>
+      </w:rPr>
+    </w:lvl>
+  </w:abstractNum>
   <w:num w:numId="1">
     <w:abstractNumId w:val="0"/>
+  </w:num>
+  <w:num w:numId="2">
+    <w:abstractNumId w:val="1"/>
   </w:num>
 </w:numbering>
 </file>

</xml_diff>

<commit_message>
Finished Character profile and backstory.
</commit_message>
<xml_diff>
--- a/Documentation/Change Log.docx
+++ b/Documentation/Change Log.docx
@@ -270,6 +270,19 @@
     </w:p>
     <w:p>
       <w:pPr>
+        <w:rPr>
+          <w:sz w:val="28"/>
+        </w:rPr>
+      </w:pPr>
+      <w:r>
+        <w:rPr>
+          <w:sz w:val="28"/>
+        </w:rPr>
+        <w:t>08/08/18</w:t>
+      </w:r>
+    </w:p>
+    <w:p>
+      <w:pPr>
         <w:pStyle w:val="ListParagraph"/>
         <w:numPr>
           <w:ilvl w:val="0"/>
@@ -309,6 +322,77 @@
           <w:sz w:val="28"/>
         </w:rPr>
         <w:t>Character backstory updated</w:t>
+      </w:r>
+    </w:p>
+    <w:p>
+      <w:pPr>
+        <w:pStyle w:val="ListParagraph"/>
+        <w:rPr>
+          <w:sz w:val="28"/>
+        </w:rPr>
+      </w:pPr>
+    </w:p>
+    <w:p>
+      <w:pPr>
+        <w:rPr>
+          <w:sz w:val="28"/>
+        </w:rPr>
+      </w:pPr>
+    </w:p>
+    <w:p>
+      <w:pPr>
+        <w:rPr>
+          <w:sz w:val="28"/>
+        </w:rPr>
+      </w:pPr>
+      <w:r>
+        <w:rPr>
+          <w:sz w:val="28"/>
+        </w:rPr>
+        <w:t>09/08/18</w:t>
+      </w:r>
+    </w:p>
+    <w:p>
+      <w:pPr>
+        <w:pStyle w:val="ListParagraph"/>
+        <w:numPr>
+          <w:ilvl w:val="0"/>
+          <w:numId w:val="3"/>
+        </w:numPr>
+        <w:rPr>
+          <w:sz w:val="28"/>
+        </w:rPr>
+      </w:pPr>
+      <w:r>
+        <w:rPr>
+          <w:sz w:val="28"/>
+        </w:rPr>
+        <w:t>Character profile finished, and Story written.</w:t>
+      </w:r>
+    </w:p>
+    <w:p>
+      <w:pPr>
+        <w:rPr>
+          <w:sz w:val="28"/>
+        </w:rPr>
+      </w:pPr>
+    </w:p>
+    <w:p>
+      <w:pPr>
+        <w:pStyle w:val="ListParagraph"/>
+        <w:numPr>
+          <w:ilvl w:val="0"/>
+          <w:numId w:val="3"/>
+        </w:numPr>
+        <w:rPr>
+          <w:sz w:val="28"/>
+        </w:rPr>
+      </w:pPr>
+      <w:r>
+        <w:rPr>
+          <w:sz w:val="28"/>
+        </w:rPr>
+        <w:t>Added to the level design documentation for iteration.</w:t>
       </w:r>
       <w:bookmarkStart w:id="0" w:name="_GoBack"/>
       <w:bookmarkEnd w:id="0"/>
@@ -326,6 +410,119 @@
 <file path=word/numbering.xml><?xml version="1.0" encoding="utf-8"?>
 <w:numbering xmlns:wpc="http://schemas.microsoft.com/office/word/2010/wordprocessingCanvas" xmlns:cx="http://schemas.microsoft.com/office/drawing/2014/chartex" xmlns:cx1="http://schemas.microsoft.com/office/drawing/2015/9/8/chartex" xmlns:cx2="http://schemas.microsoft.com/office/drawing/2015/10/21/chartex" xmlns:cx3="http://schemas.microsoft.com/office/drawing/2016/5/9/chartex" xmlns:cx4="http://schemas.microsoft.com/office/drawing/2016/5/10/chartex" xmlns:cx5="http://schemas.microsoft.com/office/drawing/2016/5/11/chartex" xmlns:cx6="http://schemas.microsoft.com/office/drawing/2016/5/12/chartex" xmlns:cx7="http://schemas.microsoft.com/office/drawing/2016/5/13/chartex" xmlns:cx8="http://schemas.microsoft.com/office/drawing/2016/5/14/chartex" xmlns:mc="http://schemas.openxmlformats.org/markup-compatibility/2006" xmlns:aink="http://schemas.microsoft.com/office/drawing/2016/ink" xmlns:am3d="http://schemas.microsoft.com/office/drawing/2017/model3d" xmlns:o="urn:schemas-microsoft-com:office:office" xmlns:r="http://schemas.openxmlformats.org/officeDocument/2006/relationships" xmlns:m="http://schemas.openxmlformats.org/officeDocument/2006/math" xmlns:v="urn:schemas-microsoft-com:vml" xmlns:wp14="http://schemas.microsoft.com/office/word/2010/wordprocessingDrawing" xmlns:wp="http://schemas.openxmlformats.org/drawingml/2006/wordprocessingDrawing" xmlns:w10="urn:schemas-microsoft-com:office:word" xmlns:w="http://schemas.openxmlformats.org/wordprocessingml/2006/main" xmlns:w14="http://schemas.microsoft.com/office/word/2010/wordml" xmlns:w15="http://schemas.microsoft.com/office/word/2012/wordml" xmlns:w16cid="http://schemas.microsoft.com/office/word/2016/wordml/cid" xmlns:w16se="http://schemas.microsoft.com/office/word/2015/wordml/symex" xmlns:wpg="http://schemas.microsoft.com/office/word/2010/wordprocessingGroup" xmlns:wpi="http://schemas.microsoft.com/office/word/2010/wordprocessingInk" xmlns:wne="http://schemas.microsoft.com/office/word/2006/wordml" xmlns:wps="http://schemas.microsoft.com/office/word/2010/wordprocessingShape" mc:Ignorable="w14 w15 w16se w16cid wp14">
   <w:abstractNum w:abstractNumId="0" w15:restartNumberingAfterBreak="0">
+    <w:nsid w:val="41BC7A48"/>
+    <w:multiLevelType w:val="hybridMultilevel"/>
+    <w:tmpl w:val="C14AAFC6"/>
+    <w:lvl w:ilvl="0" w:tplc="0C090001">
+      <w:start w:val="1"/>
+      <w:numFmt w:val="bullet"/>
+      <w:lvlText w:val=""/>
+      <w:lvlJc w:val="left"/>
+      <w:pPr>
+        <w:ind w:left="720" w:hanging="360"/>
+      </w:pPr>
+      <w:rPr>
+        <w:rFonts w:ascii="Symbol" w:hAnsi="Symbol" w:hint="default"/>
+      </w:rPr>
+    </w:lvl>
+    <w:lvl w:ilvl="1" w:tplc="0C090003" w:tentative="1">
+      <w:start w:val="1"/>
+      <w:numFmt w:val="bullet"/>
+      <w:lvlText w:val="o"/>
+      <w:lvlJc w:val="left"/>
+      <w:pPr>
+        <w:ind w:left="1440" w:hanging="360"/>
+      </w:pPr>
+      <w:rPr>
+        <w:rFonts w:ascii="Courier New" w:hAnsi="Courier New" w:cs="Courier New" w:hint="default"/>
+      </w:rPr>
+    </w:lvl>
+    <w:lvl w:ilvl="2" w:tplc="0C090005" w:tentative="1">
+      <w:start w:val="1"/>
+      <w:numFmt w:val="bullet"/>
+      <w:lvlText w:val=""/>
+      <w:lvlJc w:val="left"/>
+      <w:pPr>
+        <w:ind w:left="2160" w:hanging="360"/>
+      </w:pPr>
+      <w:rPr>
+        <w:rFonts w:ascii="Wingdings" w:hAnsi="Wingdings" w:hint="default"/>
+      </w:rPr>
+    </w:lvl>
+    <w:lvl w:ilvl="3" w:tplc="0C090001" w:tentative="1">
+      <w:start w:val="1"/>
+      <w:numFmt w:val="bullet"/>
+      <w:lvlText w:val=""/>
+      <w:lvlJc w:val="left"/>
+      <w:pPr>
+        <w:ind w:left="2880" w:hanging="360"/>
+      </w:pPr>
+      <w:rPr>
+        <w:rFonts w:ascii="Symbol" w:hAnsi="Symbol" w:hint="default"/>
+      </w:rPr>
+    </w:lvl>
+    <w:lvl w:ilvl="4" w:tplc="0C090003" w:tentative="1">
+      <w:start w:val="1"/>
+      <w:numFmt w:val="bullet"/>
+      <w:lvlText w:val="o"/>
+      <w:lvlJc w:val="left"/>
+      <w:pPr>
+        <w:ind w:left="3600" w:hanging="360"/>
+      </w:pPr>
+      <w:rPr>
+        <w:rFonts w:ascii="Courier New" w:hAnsi="Courier New" w:cs="Courier New" w:hint="default"/>
+      </w:rPr>
+    </w:lvl>
+    <w:lvl w:ilvl="5" w:tplc="0C090005" w:tentative="1">
+      <w:start w:val="1"/>
+      <w:numFmt w:val="bullet"/>
+      <w:lvlText w:val=""/>
+      <w:lvlJc w:val="left"/>
+      <w:pPr>
+        <w:ind w:left="4320" w:hanging="360"/>
+      </w:pPr>
+      <w:rPr>
+        <w:rFonts w:ascii="Wingdings" w:hAnsi="Wingdings" w:hint="default"/>
+      </w:rPr>
+    </w:lvl>
+    <w:lvl w:ilvl="6" w:tplc="0C090001" w:tentative="1">
+      <w:start w:val="1"/>
+      <w:numFmt w:val="bullet"/>
+      <w:lvlText w:val=""/>
+      <w:lvlJc w:val="left"/>
+      <w:pPr>
+        <w:ind w:left="5040" w:hanging="360"/>
+      </w:pPr>
+      <w:rPr>
+        <w:rFonts w:ascii="Symbol" w:hAnsi="Symbol" w:hint="default"/>
+      </w:rPr>
+    </w:lvl>
+    <w:lvl w:ilvl="7" w:tplc="0C090003" w:tentative="1">
+      <w:start w:val="1"/>
+      <w:numFmt w:val="bullet"/>
+      <w:lvlText w:val="o"/>
+      <w:lvlJc w:val="left"/>
+      <w:pPr>
+        <w:ind w:left="5760" w:hanging="360"/>
+      </w:pPr>
+      <w:rPr>
+        <w:rFonts w:ascii="Courier New" w:hAnsi="Courier New" w:cs="Courier New" w:hint="default"/>
+      </w:rPr>
+    </w:lvl>
+    <w:lvl w:ilvl="8" w:tplc="0C090005" w:tentative="1">
+      <w:start w:val="1"/>
+      <w:numFmt w:val="bullet"/>
+      <w:lvlText w:val=""/>
+      <w:lvlJc w:val="left"/>
+      <w:pPr>
+        <w:ind w:left="6480" w:hanging="360"/>
+      </w:pPr>
+      <w:rPr>
+        <w:rFonts w:ascii="Wingdings" w:hAnsi="Wingdings" w:hint="default"/>
+      </w:rPr>
+    </w:lvl>
+  </w:abstractNum>
+  <w:abstractNum w:abstractNumId="1" w15:restartNumberingAfterBreak="0">
     <w:nsid w:val="54061F1D"/>
     <w:multiLevelType w:val="hybridMultilevel"/>
     <w:tmpl w:val="8B8AD520"/>
@@ -438,7 +635,7 @@
       </w:rPr>
     </w:lvl>
   </w:abstractNum>
-  <w:abstractNum w:abstractNumId="1" w15:restartNumberingAfterBreak="0">
+  <w:abstractNum w:abstractNumId="2" w15:restartNumberingAfterBreak="0">
     <w:nsid w:val="78C325F1"/>
     <w:multiLevelType w:val="hybridMultilevel"/>
     <w:tmpl w:val="8174CFE2"/>
@@ -552,10 +749,13 @@
     </w:lvl>
   </w:abstractNum>
   <w:num w:numId="1">
-    <w:abstractNumId w:val="0"/>
+    <w:abstractNumId w:val="1"/>
   </w:num>
   <w:num w:numId="2">
-    <w:abstractNumId w:val="1"/>
+    <w:abstractNumId w:val="2"/>
+  </w:num>
+  <w:num w:numId="3">
+    <w:abstractNumId w:val="0"/>
   </w:num>
 </w:numbering>
 </file>

</xml_diff>

<commit_message>
Added cutscene and added dice into level.
</commit_message>
<xml_diff>
--- a/Documentation/Change Log.docx
+++ b/Documentation/Change Log.docx
@@ -394,6 +394,96 @@
         </w:rPr>
         <w:t>Added to the level design documentation for iteration.</w:t>
       </w:r>
+    </w:p>
+    <w:p>
+      <w:pPr>
+        <w:pStyle w:val="ListParagraph"/>
+        <w:rPr>
+          <w:sz w:val="28"/>
+        </w:rPr>
+      </w:pPr>
+    </w:p>
+    <w:p>
+      <w:pPr>
+        <w:rPr>
+          <w:sz w:val="28"/>
+        </w:rPr>
+      </w:pPr>
+    </w:p>
+    <w:p>
+      <w:pPr>
+        <w:rPr>
+          <w:sz w:val="28"/>
+        </w:rPr>
+      </w:pPr>
+      <w:r>
+        <w:rPr>
+          <w:sz w:val="28"/>
+        </w:rPr>
+        <w:t>10/08/10</w:t>
+      </w:r>
+    </w:p>
+    <w:p>
+      <w:pPr>
+        <w:pStyle w:val="ListParagraph"/>
+        <w:numPr>
+          <w:ilvl w:val="0"/>
+          <w:numId w:val="4"/>
+        </w:numPr>
+        <w:rPr>
+          <w:sz w:val="28"/>
+        </w:rPr>
+      </w:pPr>
+      <w:r>
+        <w:rPr>
+          <w:sz w:val="28"/>
+        </w:rPr>
+        <w:t>Changed from 3 days into 2 days.</w:t>
+      </w:r>
+    </w:p>
+    <w:p>
+      <w:pPr>
+        <w:rPr>
+          <w:sz w:val="28"/>
+        </w:rPr>
+      </w:pPr>
+    </w:p>
+    <w:p>
+      <w:pPr>
+        <w:pStyle w:val="ListParagraph"/>
+        <w:numPr>
+          <w:ilvl w:val="0"/>
+          <w:numId w:val="4"/>
+        </w:numPr>
+        <w:rPr>
+          <w:sz w:val="28"/>
+        </w:rPr>
+      </w:pPr>
+      <w:r>
+        <w:rPr>
+          <w:sz w:val="28"/>
+        </w:rPr>
+        <w:t>Added 2 cutscenes. One in the bedroom and one in the bedroom.</w:t>
+      </w:r>
+    </w:p>
+    <w:p>
+      <w:pPr>
+        <w:rPr>
+          <w:sz w:val="28"/>
+        </w:rPr>
+      </w:pPr>
+    </w:p>
+    <w:p>
+      <w:pPr>
+        <w:pStyle w:val="ListParagraph"/>
+        <w:numPr>
+          <w:ilvl w:val="0"/>
+          <w:numId w:val="4"/>
+        </w:numPr>
+        <w:rPr>
+          <w:sz w:val="28"/>
+        </w:rPr>
+      </w:pPr>
       <w:bookmarkStart w:id="0" w:name="_GoBack"/>
       <w:bookmarkEnd w:id="0"/>
     </w:p>
@@ -523,6 +613,119 @@
     </w:lvl>
   </w:abstractNum>
   <w:abstractNum w:abstractNumId="1" w15:restartNumberingAfterBreak="0">
+    <w:nsid w:val="47D61496"/>
+    <w:multiLevelType w:val="hybridMultilevel"/>
+    <w:tmpl w:val="CA48EAC4"/>
+    <w:lvl w:ilvl="0" w:tplc="0C090001">
+      <w:start w:val="1"/>
+      <w:numFmt w:val="bullet"/>
+      <w:lvlText w:val=""/>
+      <w:lvlJc w:val="left"/>
+      <w:pPr>
+        <w:ind w:left="720" w:hanging="360"/>
+      </w:pPr>
+      <w:rPr>
+        <w:rFonts w:ascii="Symbol" w:hAnsi="Symbol" w:hint="default"/>
+      </w:rPr>
+    </w:lvl>
+    <w:lvl w:ilvl="1" w:tplc="0C090003" w:tentative="1">
+      <w:start w:val="1"/>
+      <w:numFmt w:val="bullet"/>
+      <w:lvlText w:val="o"/>
+      <w:lvlJc w:val="left"/>
+      <w:pPr>
+        <w:ind w:left="1440" w:hanging="360"/>
+      </w:pPr>
+      <w:rPr>
+        <w:rFonts w:ascii="Courier New" w:hAnsi="Courier New" w:cs="Courier New" w:hint="default"/>
+      </w:rPr>
+    </w:lvl>
+    <w:lvl w:ilvl="2" w:tplc="0C090005" w:tentative="1">
+      <w:start w:val="1"/>
+      <w:numFmt w:val="bullet"/>
+      <w:lvlText w:val=""/>
+      <w:lvlJc w:val="left"/>
+      <w:pPr>
+        <w:ind w:left="2160" w:hanging="360"/>
+      </w:pPr>
+      <w:rPr>
+        <w:rFonts w:ascii="Wingdings" w:hAnsi="Wingdings" w:hint="default"/>
+      </w:rPr>
+    </w:lvl>
+    <w:lvl w:ilvl="3" w:tplc="0C090001" w:tentative="1">
+      <w:start w:val="1"/>
+      <w:numFmt w:val="bullet"/>
+      <w:lvlText w:val=""/>
+      <w:lvlJc w:val="left"/>
+      <w:pPr>
+        <w:ind w:left="2880" w:hanging="360"/>
+      </w:pPr>
+      <w:rPr>
+        <w:rFonts w:ascii="Symbol" w:hAnsi="Symbol" w:hint="default"/>
+      </w:rPr>
+    </w:lvl>
+    <w:lvl w:ilvl="4" w:tplc="0C090003" w:tentative="1">
+      <w:start w:val="1"/>
+      <w:numFmt w:val="bullet"/>
+      <w:lvlText w:val="o"/>
+      <w:lvlJc w:val="left"/>
+      <w:pPr>
+        <w:ind w:left="3600" w:hanging="360"/>
+      </w:pPr>
+      <w:rPr>
+        <w:rFonts w:ascii="Courier New" w:hAnsi="Courier New" w:cs="Courier New" w:hint="default"/>
+      </w:rPr>
+    </w:lvl>
+    <w:lvl w:ilvl="5" w:tplc="0C090005" w:tentative="1">
+      <w:start w:val="1"/>
+      <w:numFmt w:val="bullet"/>
+      <w:lvlText w:val=""/>
+      <w:lvlJc w:val="left"/>
+      <w:pPr>
+        <w:ind w:left="4320" w:hanging="360"/>
+      </w:pPr>
+      <w:rPr>
+        <w:rFonts w:ascii="Wingdings" w:hAnsi="Wingdings" w:hint="default"/>
+      </w:rPr>
+    </w:lvl>
+    <w:lvl w:ilvl="6" w:tplc="0C090001" w:tentative="1">
+      <w:start w:val="1"/>
+      <w:numFmt w:val="bullet"/>
+      <w:lvlText w:val=""/>
+      <w:lvlJc w:val="left"/>
+      <w:pPr>
+        <w:ind w:left="5040" w:hanging="360"/>
+      </w:pPr>
+      <w:rPr>
+        <w:rFonts w:ascii="Symbol" w:hAnsi="Symbol" w:hint="default"/>
+      </w:rPr>
+    </w:lvl>
+    <w:lvl w:ilvl="7" w:tplc="0C090003" w:tentative="1">
+      <w:start w:val="1"/>
+      <w:numFmt w:val="bullet"/>
+      <w:lvlText w:val="o"/>
+      <w:lvlJc w:val="left"/>
+      <w:pPr>
+        <w:ind w:left="5760" w:hanging="360"/>
+      </w:pPr>
+      <w:rPr>
+        <w:rFonts w:ascii="Courier New" w:hAnsi="Courier New" w:cs="Courier New" w:hint="default"/>
+      </w:rPr>
+    </w:lvl>
+    <w:lvl w:ilvl="8" w:tplc="0C090005" w:tentative="1">
+      <w:start w:val="1"/>
+      <w:numFmt w:val="bullet"/>
+      <w:lvlText w:val=""/>
+      <w:lvlJc w:val="left"/>
+      <w:pPr>
+        <w:ind w:left="6480" w:hanging="360"/>
+      </w:pPr>
+      <w:rPr>
+        <w:rFonts w:ascii="Wingdings" w:hAnsi="Wingdings" w:hint="default"/>
+      </w:rPr>
+    </w:lvl>
+  </w:abstractNum>
+  <w:abstractNum w:abstractNumId="2" w15:restartNumberingAfterBreak="0">
     <w:nsid w:val="54061F1D"/>
     <w:multiLevelType w:val="hybridMultilevel"/>
     <w:tmpl w:val="8B8AD520"/>
@@ -635,7 +838,7 @@
       </w:rPr>
     </w:lvl>
   </w:abstractNum>
-  <w:abstractNum w:abstractNumId="2" w15:restartNumberingAfterBreak="0">
+  <w:abstractNum w:abstractNumId="3" w15:restartNumberingAfterBreak="0">
     <w:nsid w:val="78C325F1"/>
     <w:multiLevelType w:val="hybridMultilevel"/>
     <w:tmpl w:val="8174CFE2"/>
@@ -749,13 +952,16 @@
     </w:lvl>
   </w:abstractNum>
   <w:num w:numId="1">
-    <w:abstractNumId w:val="1"/>
+    <w:abstractNumId w:val="2"/>
   </w:num>
   <w:num w:numId="2">
-    <w:abstractNumId w:val="2"/>
+    <w:abstractNumId w:val="3"/>
   </w:num>
   <w:num w:numId="3">
     <w:abstractNumId w:val="0"/>
+  </w:num>
+  <w:num w:numId="4">
+    <w:abstractNumId w:val="1"/>
   </w:num>
 </w:numbering>
 </file>

</xml_diff>